<commit_message>
updating word File and adding visio file
</commit_message>
<xml_diff>
--- a/Tables.docx
+++ b/Tables.docx
@@ -336,8 +336,6 @@
         </w:rPr>
         <w:t>postcode</w:t>
       </w:r>
-      <w:bookmarkStart w:id="0" w:name="_GoBack"/>
-      <w:bookmarkEnd w:id="0"/>
       <w:r>
         <w:rPr>
           <w:sz w:val="32"/>
@@ -353,7 +351,6 @@
           <w:szCs w:val="32"/>
         </w:rPr>
       </w:pPr>
-      <w:proofErr w:type="gramStart"/>
       <w:r>
         <w:rPr>
           <w:sz w:val="32"/>
@@ -362,7 +359,6 @@
         <w:t>Order(</w:t>
       </w:r>
       <w:proofErr w:type="spellStart"/>
-      <w:proofErr w:type="gramEnd"/>
       <w:r>
         <w:rPr>
           <w:sz w:val="32"/>
@@ -376,6 +372,13 @@
           <w:sz w:val="32"/>
           <w:szCs w:val="32"/>
         </w:rPr>
+        <w:t>(PK)</w:t>
+      </w:r>
+      <w:r>
+        <w:rPr>
+          <w:sz w:val="32"/>
+          <w:szCs w:val="32"/>
+        </w:rPr>
         <w:t xml:space="preserve">, date, </w:t>
       </w:r>
       <w:proofErr w:type="spellStart"/>
@@ -410,28 +413,26 @@
         </w:rPr>
         <w:t xml:space="preserve">(FK), </w:t>
       </w:r>
-      <w:proofErr w:type="spellStart"/>
-      <w:r>
-        <w:rPr>
-          <w:sz w:val="32"/>
-          <w:szCs w:val="32"/>
-        </w:rPr>
-        <w:t>subTotal</w:t>
-      </w:r>
-      <w:proofErr w:type="spellEnd"/>
+      <w:r>
+        <w:rPr>
+          <w:sz w:val="32"/>
+          <w:szCs w:val="32"/>
+        </w:rPr>
+        <w:t xml:space="preserve">subtotal, </w:t>
+      </w:r>
+      <w:r>
+        <w:rPr>
+          <w:sz w:val="32"/>
+          <w:szCs w:val="32"/>
+        </w:rPr>
+        <w:t>confirmed, delivered</w:t>
+      </w:r>
       <w:r>
         <w:rPr>
           <w:sz w:val="32"/>
           <w:szCs w:val="32"/>
         </w:rPr>
         <w:t>)</w:t>
-      </w:r>
-      <w:r>
-        <w:rPr>
-          <w:sz w:val="32"/>
-          <w:szCs w:val="32"/>
-        </w:rPr>
-        <w:t>\</w:t>
       </w:r>
     </w:p>
     <w:p>
@@ -446,7 +447,44 @@
           <w:sz w:val="32"/>
           <w:szCs w:val="32"/>
         </w:rPr>
-        <w:t xml:space="preserve">Item(ID(PK), size, price, </w:t>
+        <w:t>Item(</w:t>
+      </w:r>
+      <w:proofErr w:type="spellStart"/>
+      <w:r>
+        <w:rPr>
+          <w:sz w:val="32"/>
+          <w:szCs w:val="32"/>
+        </w:rPr>
+        <w:t>item</w:t>
+      </w:r>
+      <w:r>
+        <w:rPr>
+          <w:sz w:val="32"/>
+          <w:szCs w:val="32"/>
+        </w:rPr>
+        <w:t>ID</w:t>
+      </w:r>
+      <w:proofErr w:type="spellEnd"/>
+      <w:r>
+        <w:rPr>
+          <w:sz w:val="32"/>
+          <w:szCs w:val="32"/>
+        </w:rPr>
+        <w:t>(PK),</w:t>
+      </w:r>
+      <w:r>
+        <w:rPr>
+          <w:sz w:val="32"/>
+          <w:szCs w:val="32"/>
+        </w:rPr>
+        <w:t xml:space="preserve"> name,</w:t>
+      </w:r>
+      <w:r>
+        <w:rPr>
+          <w:sz w:val="32"/>
+          <w:szCs w:val="32"/>
+        </w:rPr>
+        <w:t xml:space="preserve"> size, price, </w:t>
       </w:r>
       <w:r>
         <w:rPr>
@@ -460,8 +498,103 @@
           <w:sz w:val="32"/>
           <w:szCs w:val="32"/>
         </w:rPr>
+        <w:t>, active</w:t>
+      </w:r>
+      <w:r>
+        <w:rPr>
+          <w:sz w:val="32"/>
+          <w:szCs w:val="32"/>
+        </w:rPr>
         <w:t>)</w:t>
       </w:r>
+    </w:p>
+    <w:p>
+      <w:pPr>
+        <w:rPr>
+          <w:sz w:val="32"/>
+          <w:szCs w:val="32"/>
+        </w:rPr>
+      </w:pPr>
+      <w:proofErr w:type="spellStart"/>
+      <w:r>
+        <w:rPr>
+          <w:sz w:val="32"/>
+          <w:szCs w:val="32"/>
+        </w:rPr>
+        <w:t>ShoppingCart</w:t>
+      </w:r>
+      <w:proofErr w:type="spellEnd"/>
+      <w:r>
+        <w:rPr>
+          <w:sz w:val="32"/>
+          <w:szCs w:val="32"/>
+        </w:rPr>
+        <w:t xml:space="preserve"> (</w:t>
+      </w:r>
+      <w:proofErr w:type="spellStart"/>
+      <w:r>
+        <w:rPr>
+          <w:sz w:val="32"/>
+          <w:szCs w:val="32"/>
+        </w:rPr>
+        <w:t>cartID</w:t>
+      </w:r>
+      <w:proofErr w:type="spellEnd"/>
+      <w:r>
+        <w:rPr>
+          <w:sz w:val="32"/>
+          <w:szCs w:val="32"/>
+        </w:rPr>
+        <w:t xml:space="preserve">(PK), </w:t>
+      </w:r>
+      <w:proofErr w:type="spellStart"/>
+      <w:r>
+        <w:rPr>
+          <w:sz w:val="32"/>
+          <w:szCs w:val="32"/>
+        </w:rPr>
+        <w:t>itemID</w:t>
+      </w:r>
+      <w:proofErr w:type="spellEnd"/>
+      <w:r>
+        <w:rPr>
+          <w:sz w:val="32"/>
+          <w:szCs w:val="32"/>
+        </w:rPr>
+        <w:t xml:space="preserve">(FK), </w:t>
+      </w:r>
+      <w:proofErr w:type="spellStart"/>
+      <w:r>
+        <w:rPr>
+          <w:sz w:val="32"/>
+          <w:szCs w:val="32"/>
+        </w:rPr>
+        <w:t>customerID</w:t>
+      </w:r>
+      <w:proofErr w:type="spellEnd"/>
+      <w:r>
+        <w:rPr>
+          <w:sz w:val="32"/>
+          <w:szCs w:val="32"/>
+        </w:rPr>
+        <w:t xml:space="preserve">(FK), </w:t>
+      </w:r>
+      <w:r>
+        <w:rPr>
+          <w:sz w:val="32"/>
+          <w:szCs w:val="32"/>
+        </w:rPr>
+        <w:t>Total</w:t>
+      </w:r>
+      <w:r>
+        <w:rPr>
+          <w:sz w:val="32"/>
+          <w:szCs w:val="32"/>
+        </w:rPr>
+        <w:t>)</w:t>
+      </w:r>
+      <w:bookmarkStart w:id="0" w:name="_GoBack"/>
+      <w:bookmarkEnd w:id="0"/>
     </w:p>
     <w:p>
       <w:pPr>

</xml_diff>